<commit_message>
Små rettelser i overskrift til Bilag
</commit_message>
<xml_diff>
--- a/Rapportskrivning/Bilag/Til Projektrapport/Risikovurdering.docx
+++ b/Rapportskrivning/Bilag/Til Projektrapport/Risikovurdering.docx
@@ -1,6 +1,6 @@
 
 <file path=word/document.xml><?xml version="1.0" encoding="utf-8"?>
-<w:document xmlns:wpc="http://schemas.microsoft.com/office/word/2010/wordprocessingCanvas" xmlns:cx="http://schemas.microsoft.com/office/drawing/2014/chartex" xmlns:cx1="http://schemas.microsoft.com/office/drawing/2015/9/8/chartex" xmlns:cx2="http://schemas.microsoft.com/office/drawing/2015/10/21/chartex" xmlns:cx3="http://schemas.microsoft.com/office/drawing/2016/5/9/chartex" xmlns:cx4="http://schemas.microsoft.com/office/drawing/2016/5/10/chartex" xmlns:cx5="http://schemas.microsoft.com/office/drawing/2016/5/11/chartex" xmlns:mc="http://schemas.openxmlformats.org/markup-compatibility/2006" xmlns:o="urn:schemas-microsoft-com:office:office" xmlns:r="http://schemas.openxmlformats.org/officeDocument/2006/relationships" xmlns:m="http://schemas.openxmlformats.org/officeDocument/2006/math" xmlns:v="urn:schemas-microsoft-com:vml" xmlns:wp14="http://schemas.microsoft.com/office/word/2010/wordprocessingDrawing" xmlns:wp="http://schemas.openxmlformats.org/drawingml/2006/wordprocessingDrawing" xmlns:w10="urn:schemas-microsoft-com:office:word" xmlns:w="http://schemas.openxmlformats.org/wordprocessingml/2006/main" xmlns:w14="http://schemas.microsoft.com/office/word/2010/wordml" xmlns:w15="http://schemas.microsoft.com/office/word/2012/wordml" xmlns:w16se="http://schemas.microsoft.com/office/word/2015/wordml/symex" xmlns:wpg="http://schemas.microsoft.com/office/word/2010/wordprocessingGroup" xmlns:wpi="http://schemas.microsoft.com/office/word/2010/wordprocessingInk" xmlns:wne="http://schemas.microsoft.com/office/word/2006/wordml" xmlns:wps="http://schemas.microsoft.com/office/word/2010/wordprocessingShape" mc:Ignorable="w14 w15 w16se wp14">
+<w:document xmlns:wpc="http://schemas.microsoft.com/office/word/2010/wordprocessingCanvas" xmlns:cx="http://schemas.microsoft.com/office/drawing/2014/chartex" xmlns:cx1="http://schemas.microsoft.com/office/drawing/2015/9/8/chartex" xmlns:cx2="http://schemas.microsoft.com/office/drawing/2015/10/21/chartex" xmlns:mc="http://schemas.openxmlformats.org/markup-compatibility/2006" xmlns:o="urn:schemas-microsoft-com:office:office" xmlns:r="http://schemas.openxmlformats.org/officeDocument/2006/relationships" xmlns:m="http://schemas.openxmlformats.org/officeDocument/2006/math" xmlns:v="urn:schemas-microsoft-com:vml" xmlns:wp14="http://schemas.microsoft.com/office/word/2010/wordprocessingDrawing" xmlns:wp="http://schemas.openxmlformats.org/drawingml/2006/wordprocessingDrawing" xmlns:w10="urn:schemas-microsoft-com:office:word" xmlns:w="http://schemas.openxmlformats.org/wordprocessingml/2006/main" xmlns:w14="http://schemas.microsoft.com/office/word/2010/wordml" xmlns:w15="http://schemas.microsoft.com/office/word/2012/wordml" xmlns:w16se="http://schemas.microsoft.com/office/word/2015/wordml/symex" xmlns:wpg="http://schemas.microsoft.com/office/word/2010/wordprocessingGroup" xmlns:wpi="http://schemas.microsoft.com/office/word/2010/wordprocessingInk" xmlns:wne="http://schemas.microsoft.com/office/word/2006/wordml" xmlns:wps="http://schemas.microsoft.com/office/word/2010/wordprocessingShape" mc:Ignorable="w14 w15 w16se wp14">
   <w:body>
     <w:p>
       <w:pPr>
@@ -120,36 +120,18 @@
           <w:szCs w:val="32"/>
           <w:lang w:val="en-US"/>
         </w:rPr>
-        <w:t xml:space="preserve">BAC7 – </w:t>
-      </w:r>
-      <w:proofErr w:type="spellStart"/>
+        <w:t>BAC7 – AutomatiskU</w:t>
+      </w:r>
+      <w:bookmarkStart w:id="0" w:name="_GoBack"/>
+      <w:bookmarkEnd w:id="0"/>
       <w:r>
         <w:rPr>
           <w:sz w:val="32"/>
           <w:szCs w:val="32"/>
           <w:lang w:val="en-US"/>
         </w:rPr>
-        <w:t>Automatisk</w:t>
-      </w:r>
-      <w:proofErr w:type="spellEnd"/>
-      <w:r>
-        <w:rPr>
-          <w:sz w:val="32"/>
-          <w:szCs w:val="32"/>
-          <w:lang w:val="en-US"/>
-        </w:rPr>
-        <w:t xml:space="preserve"> </w:t>
-      </w:r>
-      <w:proofErr w:type="spellStart"/>
-      <w:r>
-        <w:rPr>
-          <w:sz w:val="32"/>
-          <w:szCs w:val="32"/>
-          <w:lang w:val="en-US"/>
-        </w:rPr>
-        <w:t>ultralydsscanner</w:t>
-      </w:r>
-      <w:proofErr w:type="spellEnd"/>
+        <w:t>ltralydsscanner</w:t>
+      </w:r>
     </w:p>
     <w:p>
       <w:pPr>
@@ -161,7 +143,6 @@
           <w:lang w:val="en-US"/>
         </w:rPr>
       </w:pPr>
-      <w:proofErr w:type="spellStart"/>
       <w:r>
         <w:rPr>
           <w:sz w:val="32"/>
@@ -170,43 +151,14 @@
         </w:rPr>
         <w:t>Risikohåndtering</w:t>
       </w:r>
-      <w:proofErr w:type="spellEnd"/>
       <w:r>
         <w:rPr>
           <w:sz w:val="32"/>
           <w:szCs w:val="32"/>
           <w:lang w:val="en-US"/>
         </w:rPr>
-        <w:t xml:space="preserve"> </w:t>
-      </w:r>
-      <w:proofErr w:type="spellStart"/>
-      <w:r>
-        <w:rPr>
-          <w:sz w:val="32"/>
-          <w:szCs w:val="32"/>
-          <w:lang w:val="en-US"/>
-        </w:rPr>
-        <w:t>af</w:t>
-      </w:r>
-      <w:proofErr w:type="spellEnd"/>
-      <w:r>
-        <w:rPr>
-          <w:sz w:val="32"/>
-          <w:szCs w:val="32"/>
-          <w:lang w:val="en-US"/>
-        </w:rPr>
-        <w:t xml:space="preserve"> </w:t>
-      </w:r>
-      <w:proofErr w:type="spellStart"/>
-      <w:r>
-        <w:rPr>
-          <w:sz w:val="32"/>
-          <w:szCs w:val="32"/>
-          <w:lang w:val="en-US"/>
-        </w:rPr>
-        <w:t>projektarbejdet</w:t>
-      </w:r>
-      <w:proofErr w:type="spellEnd"/>
+        <w:t xml:space="preserve"> af projektarbejdet</w:t>
+      </w:r>
     </w:p>
     <w:p>
       <w:pPr>
@@ -630,7 +582,7 @@
                 <w:noProof/>
                 <w:webHidden/>
               </w:rPr>
-              <w:t>5</w:t>
+              <w:t>4</w:t>
             </w:r>
             <w:r>
               <w:rPr>
@@ -700,7 +652,7 @@
                 <w:noProof/>
                 <w:webHidden/>
               </w:rPr>
-              <w:t>5</w:t>
+              <w:t>4</w:t>
             </w:r>
             <w:r>
               <w:rPr>
@@ -770,7 +722,7 @@
                 <w:noProof/>
                 <w:webHidden/>
               </w:rPr>
-              <w:t>6</w:t>
+              <w:t>5</w:t>
             </w:r>
             <w:r>
               <w:rPr>
@@ -840,7 +792,7 @@
                 <w:noProof/>
                 <w:webHidden/>
               </w:rPr>
-              <w:t>11</w:t>
+              <w:t>10</w:t>
             </w:r>
             <w:r>
               <w:rPr>
@@ -909,14 +861,14 @@
           <w:color w:val="auto"/>
         </w:rPr>
       </w:pPr>
-      <w:bookmarkStart w:id="0" w:name="_Toc463345959"/>
+      <w:bookmarkStart w:id="1" w:name="_Toc463345959"/>
       <w:r>
         <w:rPr>
           <w:color w:val="auto"/>
         </w:rPr>
         <w:t>Ordliste</w:t>
       </w:r>
-      <w:bookmarkEnd w:id="0"/>
+      <w:bookmarkEnd w:id="1"/>
     </w:p>
     <w:tbl>
       <w:tblPr>
@@ -1077,14 +1029,14 @@
           <w:color w:val="auto"/>
         </w:rPr>
       </w:pPr>
-      <w:bookmarkStart w:id="1" w:name="_Toc463345960"/>
+      <w:bookmarkStart w:id="2" w:name="_Toc463345960"/>
       <w:r>
         <w:rPr>
           <w:color w:val="auto"/>
         </w:rPr>
         <w:t>Versionshistorik</w:t>
       </w:r>
-      <w:bookmarkEnd w:id="1"/>
+      <w:bookmarkEnd w:id="2"/>
     </w:p>
     <w:p>
       <w:pPr>
@@ -1354,14 +1306,14 @@
           <w:color w:val="auto"/>
         </w:rPr>
       </w:pPr>
-      <w:bookmarkStart w:id="2" w:name="_Toc463345961"/>
+      <w:bookmarkStart w:id="3" w:name="_Toc463345961"/>
       <w:r>
         <w:rPr>
           <w:color w:val="auto"/>
         </w:rPr>
         <w:t>Formål</w:t>
       </w:r>
-      <w:bookmarkEnd w:id="2"/>
+      <w:bookmarkEnd w:id="3"/>
       <w:r>
         <w:rPr>
           <w:color w:val="auto"/>
@@ -1509,14 +1461,14 @@
           <w:color w:val="auto"/>
         </w:rPr>
       </w:pPr>
-      <w:bookmarkStart w:id="3" w:name="_Toc463345962"/>
+      <w:bookmarkStart w:id="4" w:name="_Toc463345962"/>
       <w:r>
         <w:rPr>
           <w:color w:val="auto"/>
         </w:rPr>
         <w:t>Identifikation</w:t>
       </w:r>
-      <w:bookmarkEnd w:id="3"/>
+      <w:bookmarkEnd w:id="4"/>
     </w:p>
     <w:p>
       <w:r>
@@ -1686,14 +1638,14 @@
           <w:color w:val="auto"/>
         </w:rPr>
       </w:pPr>
-      <w:bookmarkStart w:id="4" w:name="_Toc463345963"/>
+      <w:bookmarkStart w:id="5" w:name="_Toc463345963"/>
       <w:r>
         <w:rPr>
           <w:color w:val="auto"/>
         </w:rPr>
         <w:t>Risikovægtningskriterier</w:t>
       </w:r>
-      <w:bookmarkEnd w:id="4"/>
+      <w:bookmarkEnd w:id="5"/>
     </w:p>
     <w:p>
       <w:pPr>
@@ -2893,14 +2845,14 @@
           <w:color w:val="auto"/>
         </w:rPr>
       </w:pPr>
-      <w:bookmarkStart w:id="5" w:name="_Toc463345964"/>
+      <w:bookmarkStart w:id="6" w:name="_Toc463345964"/>
       <w:r>
         <w:rPr>
           <w:color w:val="auto"/>
         </w:rPr>
         <w:t>Risikomatrix</w:t>
       </w:r>
-      <w:bookmarkEnd w:id="5"/>
+      <w:bookmarkEnd w:id="6"/>
     </w:p>
     <w:p>
       <w:pPr>
@@ -3156,7 +3108,7 @@
                     </wp:anchor>
                   </w:drawing>
                 </mc:Choice>
-                <mc:Fallback>
+                <mc:Fallback xmlns:cx5="http://schemas.microsoft.com/office/drawing/2016/5/11/chartex" xmlns:cx4="http://schemas.microsoft.com/office/drawing/2016/5/10/chartex" xmlns:cx3="http://schemas.microsoft.com/office/drawing/2016/5/9/chartex">
                   <w:pict>
                     <v:line w14:anchorId="195F2846" id="Lige forbindelse 1" o:spid="_x0000_s1026" style="position:absolute;z-index:251659264;visibility:visible;mso-wrap-style:square;mso-wrap-distance-left:9pt;mso-wrap-distance-top:0;mso-wrap-distance-right:9pt;mso-wrap-distance-bottom:0;mso-position-horizontal:absolute;mso-position-horizontal-relative:text;mso-position-vertical:absolute;mso-position-vertical-relative:text" from="-7pt,.7pt" to="84.5pt,40.45pt" o:gfxdata="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" strokecolor="black [3200]" strokeweight=".5pt">
                       <v:stroke joinstyle="miter"/>
@@ -4153,14 +4105,14 @@
           <w:color w:val="auto"/>
         </w:rPr>
       </w:pPr>
-      <w:bookmarkStart w:id="6" w:name="_Toc463345965"/>
+      <w:bookmarkStart w:id="7" w:name="_Toc463345965"/>
       <w:r>
         <w:rPr>
           <w:color w:val="auto"/>
         </w:rPr>
         <w:t>Identificerede risici</w:t>
       </w:r>
-      <w:bookmarkEnd w:id="6"/>
+      <w:bookmarkEnd w:id="7"/>
     </w:p>
     <w:tbl>
       <w:tblPr>
@@ -4708,17 +4660,8 @@
                 <w:sz w:val="24"/>
                 <w:szCs w:val="24"/>
               </w:rPr>
-              <w:t xml:space="preserve"> Eksport og import af PCD og </w:t>
-            </w:r>
-            <w:proofErr w:type="spellStart"/>
-            <w:r>
-              <w:rPr>
-                <w:sz w:val="24"/>
-                <w:szCs w:val="24"/>
-              </w:rPr>
-              <w:t>mesh</w:t>
-            </w:r>
-            <w:proofErr w:type="spellEnd"/>
+              <w:t xml:space="preserve"> Eksport og import af PCD og mesh</w:t>
+            </w:r>
           </w:p>
         </w:tc>
       </w:tr>
@@ -4885,13 +4828,8 @@
             <w:r>
               <w:t xml:space="preserve">Kan ikke få </w:t>
             </w:r>
-            <w:proofErr w:type="spellStart"/>
-            <w:r>
-              <w:t>Mesh</w:t>
-            </w:r>
-            <w:proofErr w:type="spellEnd"/>
-            <w:r>
-              <w:t xml:space="preserve"> eksporteres</w:t>
+            <w:r>
+              <w:t>Mesh eksporteres</w:t>
             </w:r>
           </w:p>
         </w:tc>
@@ -4972,15 +4910,7 @@
           </w:tcPr>
           <w:p>
             <w:r>
-              <w:t xml:space="preserve">Kan ikke få </w:t>
-            </w:r>
-            <w:proofErr w:type="spellStart"/>
-            <w:r>
-              <w:t>Mesh</w:t>
-            </w:r>
-            <w:proofErr w:type="spellEnd"/>
-            <w:r>
-              <w:t xml:space="preserve"> </w:t>
+              <w:t xml:space="preserve">Kan ikke få Mesh </w:t>
             </w:r>
             <w:r>
               <w:t>importere</w:t>
@@ -5086,17 +5016,8 @@
                 <w:sz w:val="24"/>
                 <w:szCs w:val="24"/>
               </w:rPr>
-              <w:t xml:space="preserve">Triangulering af point cloud i </w:t>
-            </w:r>
-            <w:proofErr w:type="spellStart"/>
-            <w:r>
-              <w:rPr>
-                <w:sz w:val="24"/>
-                <w:szCs w:val="24"/>
-              </w:rPr>
-              <w:t>Matlab</w:t>
-            </w:r>
-            <w:proofErr w:type="spellEnd"/>
+              <w:t>Triangulering af point cloud i Matlab</w:t>
+            </w:r>
           </w:p>
         </w:tc>
       </w:tr>
@@ -5106,13 +5027,8 @@
             <w:tcW w:w="1838" w:type="dxa"/>
           </w:tcPr>
           <w:p>
-            <w:proofErr w:type="spellStart"/>
-            <w:r>
-              <w:t>Matlab</w:t>
-            </w:r>
-            <w:proofErr w:type="spellEnd"/>
-            <w:r>
-              <w:t xml:space="preserve"> kan ikke bruges til triangulering</w:t>
+            <w:r>
+              <w:t>Matlab kan ikke bruges til triangulering</w:t>
             </w:r>
           </w:p>
         </w:tc>
@@ -5154,8 +5070,6 @@
             <w:r>
               <w:t xml:space="preserve">Find et andet program som kan bruges. </w:t>
             </w:r>
-            <w:bookmarkStart w:id="7" w:name="_GoBack"/>
-            <w:bookmarkEnd w:id="7"/>
           </w:p>
         </w:tc>
         <w:tc>
@@ -5325,26 +5239,12 @@
               <w:rPr>
                 <w:sz w:val="24"/>
               </w:rPr>
-              <w:t xml:space="preserve"> skal danne </w:t>
-            </w:r>
-            <w:proofErr w:type="spellStart"/>
+              <w:t xml:space="preserve"> skal danne mesh-data</w:t>
+            </w:r>
             <w:r>
               <w:rPr>
                 <w:sz w:val="24"/>
               </w:rPr>
-              <w:t>mesh</w:t>
-            </w:r>
-            <w:proofErr w:type="spellEnd"/>
-            <w:r>
-              <w:rPr>
-                <w:sz w:val="24"/>
-              </w:rPr>
-              <w:t>-data</w:t>
-            </w:r>
-            <w:r>
-              <w:rPr>
-                <w:sz w:val="24"/>
-              </w:rPr>
               <w:t xml:space="preserve">, som kan sendes til robotarm. </w:t>
             </w:r>
           </w:p>
@@ -5357,13 +5257,8 @@
           </w:tcPr>
           <w:p>
             <w:r>
-              <w:t xml:space="preserve">Ingen data fra </w:t>
-            </w:r>
-            <w:proofErr w:type="spellStart"/>
-            <w:r>
-              <w:t>kinect</w:t>
-            </w:r>
-            <w:proofErr w:type="spellEnd"/>
+              <w:t>Ingen data fra kinect</w:t>
+            </w:r>
           </w:p>
         </w:tc>
         <w:tc>
@@ -5529,30 +5424,17 @@
           </w:tcPr>
           <w:p>
             <w:r>
-              <w:t xml:space="preserve">Tjek af præcisionen af </w:t>
-            </w:r>
-            <w:proofErr w:type="spellStart"/>
-            <w:r>
-              <w:t>kinect</w:t>
-            </w:r>
-            <w:proofErr w:type="spellEnd"/>
-          </w:p>
-        </w:tc>
-        <w:tc>
-          <w:tcPr>
-            <w:tcW w:w="1559" w:type="dxa"/>
-          </w:tcPr>
-          <w:p>
-            <w:r>
-              <w:t xml:space="preserve">Brug af andet </w:t>
-            </w:r>
-            <w:proofErr w:type="spellStart"/>
-            <w:r>
-              <w:t>device</w:t>
-            </w:r>
-            <w:proofErr w:type="spellEnd"/>
-            <w:r>
-              <w:t xml:space="preserve">. </w:t>
+              <w:t>Tjek af præcisionen af kinect</w:t>
+            </w:r>
+          </w:p>
+        </w:tc>
+        <w:tc>
+          <w:tcPr>
+            <w:tcW w:w="1559" w:type="dxa"/>
+          </w:tcPr>
+          <w:p>
+            <w:r>
+              <w:t xml:space="preserve">Brug af andet device. </w:t>
             </w:r>
           </w:p>
         </w:tc>
@@ -5638,15 +5520,7 @@
           </w:tcPr>
           <w:p>
             <w:r>
-              <w:t xml:space="preserve">Manglende detaljegrad af 3D kameraets indbyggede </w:t>
-            </w:r>
-            <w:proofErr w:type="spellStart"/>
-            <w:r>
-              <w:t>mesh</w:t>
-            </w:r>
-            <w:proofErr w:type="spellEnd"/>
-            <w:r>
-              <w:t xml:space="preserve"> funktion. </w:t>
+              <w:t xml:space="preserve">Manglende detaljegrad af 3D kameraets indbyggede mesh funktion. </w:t>
             </w:r>
           </w:p>
         </w:tc>
@@ -5716,33 +5590,11 @@
               </w:rPr>
               <w:t xml:space="preserve">Hvad skal laves: </w:t>
             </w:r>
-            <w:proofErr w:type="spellStart"/>
             <w:r>
               <w:rPr>
                 <w:sz w:val="24"/>
               </w:rPr>
-              <w:t>Mapning</w:t>
-            </w:r>
-            <w:proofErr w:type="spellEnd"/>
-            <w:r>
-              <w:rPr>
-                <w:sz w:val="24"/>
-              </w:rPr>
-              <w:t xml:space="preserve"> af face-normals til positionering og </w:t>
-            </w:r>
-            <w:proofErr w:type="spellStart"/>
-            <w:r>
-              <w:rPr>
-                <w:sz w:val="24"/>
-              </w:rPr>
-              <w:t>rotering</w:t>
-            </w:r>
-            <w:proofErr w:type="spellEnd"/>
-            <w:r>
-              <w:rPr>
-                <w:sz w:val="24"/>
-              </w:rPr>
-              <w:t xml:space="preserve"> af robotarm. </w:t>
+              <w:t xml:space="preserve">Mapning af face-normals til positionering og rotering af robotarm. </w:t>
             </w:r>
           </w:p>
         </w:tc>
@@ -5754,23 +5606,7 @@
           </w:tcPr>
           <w:p>
             <w:r>
-              <w:t xml:space="preserve">Mangelfuld plan ift. </w:t>
-            </w:r>
-            <w:proofErr w:type="spellStart"/>
-            <w:r>
-              <w:t>mapning</w:t>
-            </w:r>
-            <w:proofErr w:type="spellEnd"/>
-            <w:r>
-              <w:t xml:space="preserve"> af hvert </w:t>
-            </w:r>
-            <w:proofErr w:type="spellStart"/>
-            <w:r>
-              <w:t>vertex</w:t>
-            </w:r>
-            <w:proofErr w:type="spellEnd"/>
-            <w:r>
-              <w:t>.</w:t>
+              <w:t>Mangelfuld plan ift. mapning af hvert vertex.</w:t>
             </w:r>
           </w:p>
         </w:tc>
@@ -6084,15 +5920,7 @@
           </w:tcPr>
           <w:p>
             <w:r>
-              <w:t xml:space="preserve">Brug af andet </w:t>
-            </w:r>
-            <w:proofErr w:type="spellStart"/>
-            <w:r>
-              <w:t>device</w:t>
-            </w:r>
-            <w:proofErr w:type="spellEnd"/>
-            <w:r>
-              <w:t>.</w:t>
+              <w:t>Brug af andet device.</w:t>
             </w:r>
           </w:p>
         </w:tc>
@@ -6155,15 +5983,7 @@
           </w:tcPr>
           <w:p>
             <w:r>
-              <w:t xml:space="preserve">Brug </w:t>
-            </w:r>
-            <w:proofErr w:type="spellStart"/>
-            <w:r>
-              <w:t>strain</w:t>
-            </w:r>
-            <w:proofErr w:type="spellEnd"/>
-            <w:r>
-              <w:t xml:space="preserve"> gauge i stedet</w:t>
+              <w:t>Brug strain gauge i stedet</w:t>
             </w:r>
           </w:p>
         </w:tc>
@@ -6209,15 +6029,7 @@
           </w:tcPr>
           <w:p>
             <w:r>
-              <w:t xml:space="preserve">Kan ikke få </w:t>
-            </w:r>
-            <w:proofErr w:type="spellStart"/>
-            <w:r>
-              <w:t>Strain</w:t>
-            </w:r>
-            <w:proofErr w:type="spellEnd"/>
-            <w:r>
-              <w:t xml:space="preserve"> gauge til at virke. </w:t>
+              <w:t xml:space="preserve">Kan ikke få Strain gauge til at virke. </w:t>
             </w:r>
           </w:p>
         </w:tc>
@@ -7415,15 +7227,7 @@
           </w:tcPr>
           <w:p>
             <w:r>
-              <w:t xml:space="preserve">Regelmæssig </w:t>
-            </w:r>
-            <w:proofErr w:type="spellStart"/>
-            <w:r>
-              <w:t>update</w:t>
-            </w:r>
-            <w:proofErr w:type="spellEnd"/>
-            <w:r>
-              <w:t xml:space="preserve"> på hvordan tidsplanen holder</w:t>
+              <w:t>Regelmæssig update på hvordan tidsplanen holder</w:t>
             </w:r>
           </w:p>
         </w:tc>
@@ -7475,23 +7279,7 @@
                 <w:sz w:val="24"/>
                 <w:szCs w:val="24"/>
               </w:rPr>
-              <w:t xml:space="preserve"> Til styring af projektarbejdet skal </w:t>
-            </w:r>
-            <w:proofErr w:type="spellStart"/>
-            <w:r>
-              <w:rPr>
-                <w:sz w:val="24"/>
-                <w:szCs w:val="24"/>
-              </w:rPr>
-              <w:t>scrum</w:t>
-            </w:r>
-            <w:proofErr w:type="spellEnd"/>
-            <w:r>
-              <w:rPr>
-                <w:sz w:val="24"/>
-                <w:szCs w:val="24"/>
-              </w:rPr>
-              <w:t xml:space="preserve"> og herunder sprints anvendes. </w:t>
+              <w:t xml:space="preserve"> Til styring af projektarbejdet skal scrum og herunder sprints anvendes. </w:t>
             </w:r>
           </w:p>
         </w:tc>
@@ -7898,15 +7686,7 @@
           </w:tcPr>
           <w:p>
             <w:r>
-              <w:t xml:space="preserve">Opgaver i </w:t>
-            </w:r>
-            <w:proofErr w:type="spellStart"/>
-            <w:r>
-              <w:t>scrum</w:t>
-            </w:r>
-            <w:proofErr w:type="spellEnd"/>
-            <w:r>
-              <w:t xml:space="preserve"> kan ikke afsluttes i sprintet</w:t>
+              <w:t>Opgaver i scrum kan ikke afsluttes i sprintet</w:t>
             </w:r>
           </w:p>
         </w:tc>
@@ -8574,13 +8354,8 @@
             <w:tcW w:w="1838" w:type="dxa"/>
           </w:tcPr>
           <w:p>
-            <w:proofErr w:type="spellStart"/>
-            <w:r>
-              <w:t>LaTeX</w:t>
-            </w:r>
-            <w:proofErr w:type="spellEnd"/>
-            <w:r>
-              <w:t xml:space="preserve"> er ikke ideelt for projektet</w:t>
+            <w:r>
+              <w:t>LaTeX er ikke ideelt for projektet</w:t>
             </w:r>
           </w:p>
         </w:tc>
@@ -8663,35 +8438,7 @@
               <w:rPr>
                 <w:sz w:val="24"/>
               </w:rPr>
-              <w:t xml:space="preserve"> </w:t>
-            </w:r>
-            <w:proofErr w:type="spellStart"/>
-            <w:r>
-              <w:rPr>
-                <w:sz w:val="24"/>
-              </w:rPr>
-              <w:t>Billedesegmenteringen</w:t>
-            </w:r>
-            <w:proofErr w:type="spellEnd"/>
-            <w:r>
-              <w:rPr>
-                <w:sz w:val="24"/>
-              </w:rPr>
-              <w:t xml:space="preserve"> skal skrives i </w:t>
-            </w:r>
-            <w:proofErr w:type="spellStart"/>
-            <w:r>
-              <w:rPr>
-                <w:sz w:val="24"/>
-              </w:rPr>
-              <w:t>MatLab</w:t>
-            </w:r>
-            <w:proofErr w:type="spellEnd"/>
-            <w:r>
-              <w:rPr>
-                <w:sz w:val="24"/>
-              </w:rPr>
-              <w:t xml:space="preserve">. </w:t>
+              <w:t xml:space="preserve"> Billedesegmenteringen skal skrives i MatLab. </w:t>
             </w:r>
           </w:p>
         </w:tc>
@@ -8702,13 +8449,8 @@
             <w:tcW w:w="1838" w:type="dxa"/>
           </w:tcPr>
           <w:p>
-            <w:proofErr w:type="spellStart"/>
-            <w:r>
-              <w:t>MatLab</w:t>
-            </w:r>
-            <w:proofErr w:type="spellEnd"/>
-            <w:r>
-              <w:t xml:space="preserve"> er ikke ideelt for projektet. </w:t>
+            <w:r>
+              <w:t xml:space="preserve">MatLab er ikke ideelt for projektet. </w:t>
             </w:r>
           </w:p>
         </w:tc>
@@ -8884,7 +8626,7 @@
 </file>
 
 <file path=word/endnotes.xml><?xml version="1.0" encoding="utf-8"?>
-<w:endnotes xmlns:wpc="http://schemas.microsoft.com/office/word/2010/wordprocessingCanvas" xmlns:cx="http://schemas.microsoft.com/office/drawing/2014/chartex" xmlns:cx1="http://schemas.microsoft.com/office/drawing/2015/9/8/chartex" xmlns:cx2="http://schemas.microsoft.com/office/drawing/2015/10/21/chartex" xmlns:cx3="http://schemas.microsoft.com/office/drawing/2016/5/9/chartex" xmlns:cx4="http://schemas.microsoft.com/office/drawing/2016/5/10/chartex" xmlns:cx5="http://schemas.microsoft.com/office/drawing/2016/5/11/chartex" xmlns:mc="http://schemas.openxmlformats.org/markup-compatibility/2006" xmlns:o="urn:schemas-microsoft-com:office:office" xmlns:r="http://schemas.openxmlformats.org/officeDocument/2006/relationships" xmlns:m="http://schemas.openxmlformats.org/officeDocument/2006/math" xmlns:v="urn:schemas-microsoft-com:vml" xmlns:wp14="http://schemas.microsoft.com/office/word/2010/wordprocessingDrawing" xmlns:wp="http://schemas.openxmlformats.org/drawingml/2006/wordprocessingDrawing" xmlns:w10="urn:schemas-microsoft-com:office:word" xmlns:w="http://schemas.openxmlformats.org/wordprocessingml/2006/main" xmlns:w14="http://schemas.microsoft.com/office/word/2010/wordml" xmlns:w15="http://schemas.microsoft.com/office/word/2012/wordml" xmlns:w16se="http://schemas.microsoft.com/office/word/2015/wordml/symex" xmlns:wpg="http://schemas.microsoft.com/office/word/2010/wordprocessingGroup" xmlns:wpi="http://schemas.microsoft.com/office/word/2010/wordprocessingInk" xmlns:wne="http://schemas.microsoft.com/office/word/2006/wordml" xmlns:wps="http://schemas.microsoft.com/office/word/2010/wordprocessingShape" mc:Ignorable="w14 w15 w16se wp14">
+<w:endnotes xmlns:wpc="http://schemas.microsoft.com/office/word/2010/wordprocessingCanvas" xmlns:cx="http://schemas.microsoft.com/office/drawing/2014/chartex" xmlns:cx1="http://schemas.microsoft.com/office/drawing/2015/9/8/chartex" xmlns:cx2="http://schemas.microsoft.com/office/drawing/2015/10/21/chartex" xmlns:mc="http://schemas.openxmlformats.org/markup-compatibility/2006" xmlns:o="urn:schemas-microsoft-com:office:office" xmlns:r="http://schemas.openxmlformats.org/officeDocument/2006/relationships" xmlns:m="http://schemas.openxmlformats.org/officeDocument/2006/math" xmlns:v="urn:schemas-microsoft-com:vml" xmlns:wp14="http://schemas.microsoft.com/office/word/2010/wordprocessingDrawing" xmlns:wp="http://schemas.openxmlformats.org/drawingml/2006/wordprocessingDrawing" xmlns:w10="urn:schemas-microsoft-com:office:word" xmlns:w="http://schemas.openxmlformats.org/wordprocessingml/2006/main" xmlns:w14="http://schemas.microsoft.com/office/word/2010/wordml" xmlns:w15="http://schemas.microsoft.com/office/word/2012/wordml" xmlns:w16se="http://schemas.microsoft.com/office/word/2015/wordml/symex" xmlns:wpg="http://schemas.microsoft.com/office/word/2010/wordprocessingGroup" xmlns:wpi="http://schemas.microsoft.com/office/word/2010/wordprocessingInk" xmlns:wne="http://schemas.microsoft.com/office/word/2006/wordml" xmlns:wps="http://schemas.microsoft.com/office/word/2010/wordprocessingShape" mc:Ignorable="w14 w15 w16se wp14">
   <w:endnote w:type="separator" w:id="-1">
     <w:p>
       <w:pPr>
@@ -8909,7 +8651,7 @@
 </file>
 
 <file path=word/footer1.xml><?xml version="1.0" encoding="utf-8"?>
-<w:ftr xmlns:wpc="http://schemas.microsoft.com/office/word/2010/wordprocessingCanvas" xmlns:cx="http://schemas.microsoft.com/office/drawing/2014/chartex" xmlns:cx1="http://schemas.microsoft.com/office/drawing/2015/9/8/chartex" xmlns:cx2="http://schemas.microsoft.com/office/drawing/2015/10/21/chartex" xmlns:cx3="http://schemas.microsoft.com/office/drawing/2016/5/9/chartex" xmlns:cx4="http://schemas.microsoft.com/office/drawing/2016/5/10/chartex" xmlns:cx5="http://schemas.microsoft.com/office/drawing/2016/5/11/chartex" xmlns:mc="http://schemas.openxmlformats.org/markup-compatibility/2006" xmlns:o="urn:schemas-microsoft-com:office:office" xmlns:r="http://schemas.openxmlformats.org/officeDocument/2006/relationships" xmlns:m="http://schemas.openxmlformats.org/officeDocument/2006/math" xmlns:v="urn:schemas-microsoft-com:vml" xmlns:wp14="http://schemas.microsoft.com/office/word/2010/wordprocessingDrawing" xmlns:wp="http://schemas.openxmlformats.org/drawingml/2006/wordprocessingDrawing" xmlns:w10="urn:schemas-microsoft-com:office:word" xmlns:w="http://schemas.openxmlformats.org/wordprocessingml/2006/main" xmlns:w14="http://schemas.microsoft.com/office/word/2010/wordml" xmlns:w15="http://schemas.microsoft.com/office/word/2012/wordml" xmlns:w16se="http://schemas.microsoft.com/office/word/2015/wordml/symex" xmlns:wpg="http://schemas.microsoft.com/office/word/2010/wordprocessingGroup" xmlns:wpi="http://schemas.microsoft.com/office/word/2010/wordprocessingInk" xmlns:wne="http://schemas.microsoft.com/office/word/2006/wordml" xmlns:wps="http://schemas.microsoft.com/office/word/2010/wordprocessingShape" mc:Ignorable="w14 w15 w16se wp14">
+<w:ftr xmlns:wpc="http://schemas.microsoft.com/office/word/2010/wordprocessingCanvas" xmlns:cx="http://schemas.microsoft.com/office/drawing/2014/chartex" xmlns:cx1="http://schemas.microsoft.com/office/drawing/2015/9/8/chartex" xmlns:cx2="http://schemas.microsoft.com/office/drawing/2015/10/21/chartex" xmlns:mc="http://schemas.openxmlformats.org/markup-compatibility/2006" xmlns:o="urn:schemas-microsoft-com:office:office" xmlns:r="http://schemas.openxmlformats.org/officeDocument/2006/relationships" xmlns:m="http://schemas.openxmlformats.org/officeDocument/2006/math" xmlns:v="urn:schemas-microsoft-com:vml" xmlns:wp14="http://schemas.microsoft.com/office/word/2010/wordprocessingDrawing" xmlns:wp="http://schemas.openxmlformats.org/drawingml/2006/wordprocessingDrawing" xmlns:w10="urn:schemas-microsoft-com:office:word" xmlns:w="http://schemas.openxmlformats.org/wordprocessingml/2006/main" xmlns:w14="http://schemas.microsoft.com/office/word/2010/wordml" xmlns:w15="http://schemas.microsoft.com/office/word/2012/wordml" xmlns:w16se="http://schemas.microsoft.com/office/word/2015/wordml/symex" xmlns:wpg="http://schemas.microsoft.com/office/word/2010/wordprocessingGroup" xmlns:wpi="http://schemas.microsoft.com/office/word/2010/wordprocessingInk" xmlns:wne="http://schemas.microsoft.com/office/word/2006/wordml" xmlns:wps="http://schemas.microsoft.com/office/word/2010/wordprocessingShape" mc:Ignorable="w14 w15 w16se wp14">
   <w:sdt>
     <w:sdtPr>
       <w:id w:val="396478675"/>
@@ -8938,7 +8680,7 @@
           <w:rPr>
             <w:noProof/>
           </w:rPr>
-          <w:t>9</w:t>
+          <w:t>10</w:t>
         </w:r>
         <w:r>
           <w:fldChar w:fldCharType="end"/>
@@ -8955,7 +8697,7 @@
 </file>
 
 <file path=word/footnotes.xml><?xml version="1.0" encoding="utf-8"?>
-<w:footnotes xmlns:wpc="http://schemas.microsoft.com/office/word/2010/wordprocessingCanvas" xmlns:cx="http://schemas.microsoft.com/office/drawing/2014/chartex" xmlns:cx1="http://schemas.microsoft.com/office/drawing/2015/9/8/chartex" xmlns:cx2="http://schemas.microsoft.com/office/drawing/2015/10/21/chartex" xmlns:cx3="http://schemas.microsoft.com/office/drawing/2016/5/9/chartex" xmlns:cx4="http://schemas.microsoft.com/office/drawing/2016/5/10/chartex" xmlns:cx5="http://schemas.microsoft.com/office/drawing/2016/5/11/chartex" xmlns:mc="http://schemas.openxmlformats.org/markup-compatibility/2006" xmlns:o="urn:schemas-microsoft-com:office:office" xmlns:r="http://schemas.openxmlformats.org/officeDocument/2006/relationships" xmlns:m="http://schemas.openxmlformats.org/officeDocument/2006/math" xmlns:v="urn:schemas-microsoft-com:vml" xmlns:wp14="http://schemas.microsoft.com/office/word/2010/wordprocessingDrawing" xmlns:wp="http://schemas.openxmlformats.org/drawingml/2006/wordprocessingDrawing" xmlns:w10="urn:schemas-microsoft-com:office:word" xmlns:w="http://schemas.openxmlformats.org/wordprocessingml/2006/main" xmlns:w14="http://schemas.microsoft.com/office/word/2010/wordml" xmlns:w15="http://schemas.microsoft.com/office/word/2012/wordml" xmlns:w16se="http://schemas.microsoft.com/office/word/2015/wordml/symex" xmlns:wpg="http://schemas.microsoft.com/office/word/2010/wordprocessingGroup" xmlns:wpi="http://schemas.microsoft.com/office/word/2010/wordprocessingInk" xmlns:wne="http://schemas.microsoft.com/office/word/2006/wordml" xmlns:wps="http://schemas.microsoft.com/office/word/2010/wordprocessingShape" mc:Ignorable="w14 w15 w16se wp14">
+<w:footnotes xmlns:wpc="http://schemas.microsoft.com/office/word/2010/wordprocessingCanvas" xmlns:cx="http://schemas.microsoft.com/office/drawing/2014/chartex" xmlns:cx1="http://schemas.microsoft.com/office/drawing/2015/9/8/chartex" xmlns:cx2="http://schemas.microsoft.com/office/drawing/2015/10/21/chartex" xmlns:mc="http://schemas.openxmlformats.org/markup-compatibility/2006" xmlns:o="urn:schemas-microsoft-com:office:office" xmlns:r="http://schemas.openxmlformats.org/officeDocument/2006/relationships" xmlns:m="http://schemas.openxmlformats.org/officeDocument/2006/math" xmlns:v="urn:schemas-microsoft-com:vml" xmlns:wp14="http://schemas.microsoft.com/office/word/2010/wordprocessingDrawing" xmlns:wp="http://schemas.openxmlformats.org/drawingml/2006/wordprocessingDrawing" xmlns:w10="urn:schemas-microsoft-com:office:word" xmlns:w="http://schemas.openxmlformats.org/wordprocessingml/2006/main" xmlns:w14="http://schemas.microsoft.com/office/word/2010/wordml" xmlns:w15="http://schemas.microsoft.com/office/word/2012/wordml" xmlns:w16se="http://schemas.microsoft.com/office/word/2015/wordml/symex" xmlns:wpg="http://schemas.microsoft.com/office/word/2010/wordprocessingGroup" xmlns:wpi="http://schemas.microsoft.com/office/word/2010/wordprocessingInk" xmlns:wne="http://schemas.microsoft.com/office/word/2006/wordml" xmlns:wps="http://schemas.microsoft.com/office/word/2010/wordprocessingShape" mc:Ignorable="w14 w15 w16se wp14">
   <w:footnote w:type="separator" w:id="-1">
     <w:p>
       <w:pPr>
@@ -9051,7 +8793,7 @@
 </file>
 
 <file path=word/header1.xml><?xml version="1.0" encoding="utf-8"?>
-<w:hdr xmlns:wpc="http://schemas.microsoft.com/office/word/2010/wordprocessingCanvas" xmlns:cx="http://schemas.microsoft.com/office/drawing/2014/chartex" xmlns:cx1="http://schemas.microsoft.com/office/drawing/2015/9/8/chartex" xmlns:cx2="http://schemas.microsoft.com/office/drawing/2015/10/21/chartex" xmlns:cx3="http://schemas.microsoft.com/office/drawing/2016/5/9/chartex" xmlns:cx4="http://schemas.microsoft.com/office/drawing/2016/5/10/chartex" xmlns:cx5="http://schemas.microsoft.com/office/drawing/2016/5/11/chartex" xmlns:mc="http://schemas.openxmlformats.org/markup-compatibility/2006" xmlns:o="urn:schemas-microsoft-com:office:office" xmlns:r="http://schemas.openxmlformats.org/officeDocument/2006/relationships" xmlns:m="http://schemas.openxmlformats.org/officeDocument/2006/math" xmlns:v="urn:schemas-microsoft-com:vml" xmlns:wp14="http://schemas.microsoft.com/office/word/2010/wordprocessingDrawing" xmlns:wp="http://schemas.openxmlformats.org/drawingml/2006/wordprocessingDrawing" xmlns:w10="urn:schemas-microsoft-com:office:word" xmlns:w="http://schemas.openxmlformats.org/wordprocessingml/2006/main" xmlns:w14="http://schemas.microsoft.com/office/word/2010/wordml" xmlns:w15="http://schemas.microsoft.com/office/word/2012/wordml" xmlns:w16se="http://schemas.microsoft.com/office/word/2015/wordml/symex" xmlns:wpg="http://schemas.microsoft.com/office/word/2010/wordprocessingGroup" xmlns:wpi="http://schemas.microsoft.com/office/word/2010/wordprocessingInk" xmlns:wne="http://schemas.microsoft.com/office/word/2006/wordml" xmlns:wps="http://schemas.microsoft.com/office/word/2010/wordprocessingShape" mc:Ignorable="w14 w15 w16se wp14">
+<w:hdr xmlns:wpc="http://schemas.microsoft.com/office/word/2010/wordprocessingCanvas" xmlns:cx="http://schemas.microsoft.com/office/drawing/2014/chartex" xmlns:cx1="http://schemas.microsoft.com/office/drawing/2015/9/8/chartex" xmlns:cx2="http://schemas.microsoft.com/office/drawing/2015/10/21/chartex" xmlns:mc="http://schemas.openxmlformats.org/markup-compatibility/2006" xmlns:o="urn:schemas-microsoft-com:office:office" xmlns:r="http://schemas.openxmlformats.org/officeDocument/2006/relationships" xmlns:m="http://schemas.openxmlformats.org/officeDocument/2006/math" xmlns:v="urn:schemas-microsoft-com:vml" xmlns:wp14="http://schemas.microsoft.com/office/word/2010/wordprocessingDrawing" xmlns:wp="http://schemas.openxmlformats.org/drawingml/2006/wordprocessingDrawing" xmlns:w10="urn:schemas-microsoft-com:office:word" xmlns:w="http://schemas.openxmlformats.org/wordprocessingml/2006/main" xmlns:w14="http://schemas.microsoft.com/office/word/2010/wordml" xmlns:w15="http://schemas.microsoft.com/office/word/2012/wordml" xmlns:w16se="http://schemas.microsoft.com/office/word/2015/wordml/symex" xmlns:wpg="http://schemas.microsoft.com/office/word/2010/wordprocessingGroup" xmlns:wpi="http://schemas.microsoft.com/office/word/2010/wordprocessingInk" xmlns:wne="http://schemas.microsoft.com/office/word/2006/wordml" xmlns:wps="http://schemas.microsoft.com/office/word/2010/wordprocessingShape" mc:Ignorable="w14 w15 w16se wp14">
   <w:p>
     <w:pPr>
       <w:pStyle w:val="Sidehoved"/>
@@ -9113,7 +8855,7 @@
 </file>
 
 <file path=word/numbering.xml><?xml version="1.0" encoding="utf-8"?>
-<w:numbering xmlns:wpc="http://schemas.microsoft.com/office/word/2010/wordprocessingCanvas" xmlns:cx="http://schemas.microsoft.com/office/drawing/2014/chartex" xmlns:cx1="http://schemas.microsoft.com/office/drawing/2015/9/8/chartex" xmlns:cx2="http://schemas.microsoft.com/office/drawing/2015/10/21/chartex" xmlns:cx3="http://schemas.microsoft.com/office/drawing/2016/5/9/chartex" xmlns:cx4="http://schemas.microsoft.com/office/drawing/2016/5/10/chartex" xmlns:cx5="http://schemas.microsoft.com/office/drawing/2016/5/11/chartex" xmlns:mc="http://schemas.openxmlformats.org/markup-compatibility/2006" xmlns:o="urn:schemas-microsoft-com:office:office" xmlns:r="http://schemas.openxmlformats.org/officeDocument/2006/relationships" xmlns:m="http://schemas.openxmlformats.org/officeDocument/2006/math" xmlns:v="urn:schemas-microsoft-com:vml" xmlns:wp14="http://schemas.microsoft.com/office/word/2010/wordprocessingDrawing" xmlns:wp="http://schemas.openxmlformats.org/drawingml/2006/wordprocessingDrawing" xmlns:w10="urn:schemas-microsoft-com:office:word" xmlns:w="http://schemas.openxmlformats.org/wordprocessingml/2006/main" xmlns:w14="http://schemas.microsoft.com/office/word/2010/wordml" xmlns:w15="http://schemas.microsoft.com/office/word/2012/wordml" xmlns:w16se="http://schemas.microsoft.com/office/word/2015/wordml/symex" xmlns:wpg="http://schemas.microsoft.com/office/word/2010/wordprocessingGroup" xmlns:wpi="http://schemas.microsoft.com/office/word/2010/wordprocessingInk" xmlns:wne="http://schemas.microsoft.com/office/word/2006/wordml" xmlns:wps="http://schemas.microsoft.com/office/word/2010/wordprocessingShape" mc:Ignorable="w14 w15 w16se wp14">
+<w:numbering xmlns:wpc="http://schemas.microsoft.com/office/word/2010/wordprocessingCanvas" xmlns:cx="http://schemas.microsoft.com/office/drawing/2014/chartex" xmlns:cx1="http://schemas.microsoft.com/office/drawing/2015/9/8/chartex" xmlns:cx2="http://schemas.microsoft.com/office/drawing/2015/10/21/chartex" xmlns:mc="http://schemas.openxmlformats.org/markup-compatibility/2006" xmlns:o="urn:schemas-microsoft-com:office:office" xmlns:r="http://schemas.openxmlformats.org/officeDocument/2006/relationships" xmlns:m="http://schemas.openxmlformats.org/officeDocument/2006/math" xmlns:v="urn:schemas-microsoft-com:vml" xmlns:wp14="http://schemas.microsoft.com/office/word/2010/wordprocessingDrawing" xmlns:wp="http://schemas.openxmlformats.org/drawingml/2006/wordprocessingDrawing" xmlns:w10="urn:schemas-microsoft-com:office:word" xmlns:w="http://schemas.openxmlformats.org/wordprocessingml/2006/main" xmlns:w14="http://schemas.microsoft.com/office/word/2010/wordml" xmlns:w15="http://schemas.microsoft.com/office/word/2012/wordml" xmlns:w16se="http://schemas.microsoft.com/office/word/2015/wordml/symex" xmlns:wpg="http://schemas.microsoft.com/office/word/2010/wordprocessingGroup" xmlns:wpi="http://schemas.microsoft.com/office/word/2010/wordprocessingInk" xmlns:wne="http://schemas.microsoft.com/office/word/2006/wordml" xmlns:wps="http://schemas.microsoft.com/office/word/2010/wordprocessingShape" mc:Ignorable="w14 w15 w16se wp14">
   <w:abstractNum w:abstractNumId="0" w15:restartNumberingAfterBreak="0">
     <w:nsid w:val="07921928"/>
     <w:multiLevelType w:val="hybridMultilevel"/>
@@ -9594,7 +9336,7 @@
       </w:pPr>
     </w:pPrDefault>
   </w:docDefaults>
-  <w:latentStyles w:defLockedState="0" w:defUIPriority="99" w:defSemiHidden="0" w:defUnhideWhenUsed="0" w:defQFormat="0" w:count="374">
+  <w:latentStyles w:defLockedState="0" w:defUIPriority="99" w:defSemiHidden="0" w:defUnhideWhenUsed="0" w:defQFormat="0" w:count="372">
     <w:lsdException w:name="Normal" w:uiPriority="0" w:qFormat="1"/>
     <w:lsdException w:name="heading 1" w:uiPriority="9" w:qFormat="1"/>
     <w:lsdException w:name="heading 2" w:semiHidden="1" w:uiPriority="9" w:unhideWhenUsed="1" w:qFormat="1"/>
@@ -9967,8 +9709,6 @@
     <w:lsdException w:name="List Table 6 Colorful Accent 6" w:uiPriority="51"/>
     <w:lsdException w:name="List Table 7 Colorful Accent 6" w:uiPriority="52"/>
     <w:lsdException w:name="Mention" w:semiHidden="1" w:unhideWhenUsed="1"/>
-    <w:lsdException w:name="Smart Hyperlink" w:semiHidden="1" w:unhideWhenUsed="1"/>
-    <w:lsdException w:name="Hashtag" w:semiHidden="1" w:unhideWhenUsed="1"/>
   </w:latentStyles>
   <w:style w:type="paragraph" w:default="1" w:styleId="Normal">
     <w:name w:val="Normal"/>
@@ -10517,7 +10257,7 @@
 </file>
 
 <file path=customXml/itemProps1.xml><?xml version="1.0" encoding="utf-8"?>
-<ds:datastoreItem xmlns:ds="http://schemas.openxmlformats.org/officeDocument/2006/customXml" ds:itemID="{9ABD9D29-DC78-4813-ADD9-5DE0863EB224}">
+<ds:datastoreItem xmlns:ds="http://schemas.openxmlformats.org/officeDocument/2006/customXml" ds:itemID="{79EBF644-A41B-42B6-985D-BBD98B4782F8}">
   <ds:schemaRefs>
     <ds:schemaRef ds:uri="http://schemas.openxmlformats.org/officeDocument/2006/bibliography"/>
   </ds:schemaRefs>

</xml_diff>